<commit_message>
update CV in 2017
</commit_message>
<xml_diff>
--- a/CV_cn_2017.docx
+++ b/CV_cn_2017.docx
@@ -396,7 +396,7 @@
           <w:sz w:val="18"/>
           <w:szCs w:val="18"/>
         </w:rPr>
-        <w:t>超过五年PLM领域</w:t>
+        <w:t>超过五年</w:t>
       </w:r>
       <w:r>
         <w:rPr>
@@ -406,6 +406,15 @@
           <w:szCs w:val="18"/>
         </w:rPr>
         <w:t>500强企业</w:t>
+      </w:r>
+      <w:r>
+        <w:rPr>
+          <w:rFonts w:ascii="微软雅黑" w:eastAsia="微软雅黑" w:hAnsi="微软雅黑" w:hint="eastAsia"/>
+          <w:noProof/>
+          <w:sz w:val="18"/>
+          <w:szCs w:val="18"/>
+        </w:rPr>
+        <w:t>PLM领域</w:t>
       </w:r>
       <w:r>
         <w:rPr>
@@ -1458,10 +1467,10 @@
               <wp:anchor distT="0" distB="0" distL="114300" distR="114300" simplePos="0" relativeHeight="251698176" behindDoc="0" locked="0" layoutInCell="1" allowOverlap="1">
                 <wp:simplePos x="0" y="0"/>
                 <wp:positionH relativeFrom="column">
-                  <wp:posOffset>511791</wp:posOffset>
+                  <wp:posOffset>514350</wp:posOffset>
                 </wp:positionH>
                 <wp:positionV relativeFrom="paragraph">
-                  <wp:posOffset>225482</wp:posOffset>
+                  <wp:posOffset>227330</wp:posOffset>
                 </wp:positionV>
                 <wp:extent cx="152400" cy="4449445"/>
                 <wp:effectExtent l="0" t="0" r="0" b="46355"/>
@@ -1564,7 +1573,7 @@
                         </wps:cNvSpPr>
                         <wps:spPr bwMode="auto">
                           <a:xfrm>
-                            <a:off x="1770" y="10809"/>
+                            <a:off x="1770" y="11124"/>
                             <a:ext cx="240" cy="255"/>
                           </a:xfrm>
                           <a:prstGeom prst="flowChartConnector">
@@ -1603,7 +1612,7 @@
                         </wps:cNvSpPr>
                         <wps:spPr bwMode="auto">
                           <a:xfrm>
-                            <a:off x="1770" y="13268"/>
+                            <a:off x="1770" y="13583"/>
                             <a:ext cx="240" cy="255"/>
                           </a:xfrm>
                           <a:prstGeom prst="flowChartConnector">
@@ -1649,7 +1658,7 @@
           </mc:Choice>
           <mc:Fallback>
             <w:pict>
-              <v:group w14:anchorId="5FD97C4F" id="Group 123" o:spid="_x0000_s1026" style="position:absolute;left:0;text-align:left;margin-left:40.3pt;margin-top:17.75pt;width:12pt;height:350.35pt;z-index:251698176" coordorigin="1770,7427" coordsize="240,7007" o:gfxdata="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">
+              <v:group w14:anchorId="780A4EF7" id="Group 123" o:spid="_x0000_s1026" style="position:absolute;left:0;text-align:left;margin-left:40.5pt;margin-top:17.9pt;width:12pt;height:350.35pt;z-index:251698176" coordorigin="1770,7427" coordsize="240,7007" o:gfxdata="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">
                 <v:line id="Line 115" o:spid="_x0000_s1027" style="position:absolute;visibility:visible;mso-wrap-style:square" from="1890,7682" to="1890,14434" o:connectortype="straight" o:gfxdata="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" strokecolor="#bfbfbf" strokeweight="2pt">
                   <v:stroke dashstyle="1 1"/>
                 </v:line>
@@ -1657,8 +1666,8 @@
                   <v:path gradientshapeok="t" o:connecttype="custom" o:connectlocs="10800,0;3163,3163;0,10800;3163,18437;10800,21600;18437,18437;21600,10800;18437,3163" textboxrect="3163,3163,18437,18437"/>
                 </v:shapetype>
                 <v:shape id="AutoShape 117" o:spid="_x0000_s1028" type="#_x0000_t120" style="position:absolute;left:1770;top:7427;width:240;height:255;visibility:visible;mso-wrap-style:square;v-text-anchor:top" o:gfxdata="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" fillcolor="#bfbfbf [2412]" stroked="f"/>
-                <v:shape id="AutoShape 118" o:spid="_x0000_s1029" type="#_x0000_t120" style="position:absolute;left:1770;top:10809;width:240;height:255;visibility:visible;mso-wrap-style:square;v-text-anchor:top" o:gfxdata="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" fillcolor="#bfbfbf [2412]" stroked="f"/>
-                <v:shape id="AutoShape 119" o:spid="_x0000_s1030" type="#_x0000_t120" style="position:absolute;left:1770;top:13268;width:240;height:255;visibility:visible;mso-wrap-style:square;v-text-anchor:top" o:gfxdata="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" fillcolor="#bfbfbf [2412]" stroked="f"/>
+                <v:shape id="AutoShape 118" o:spid="_x0000_s1029" type="#_x0000_t120" style="position:absolute;left:1770;top:11124;width:240;height:255;visibility:visible;mso-wrap-style:square;v-text-anchor:top" o:gfxdata="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" fillcolor="#bfbfbf [2412]" stroked="f"/>
+                <v:shape id="AutoShape 119" o:spid="_x0000_s1030" type="#_x0000_t120" style="position:absolute;left:1770;top:13583;width:240;height:255;visibility:visible;mso-wrap-style:square;v-text-anchor:top" o:gfxdata="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" fillcolor="#bfbfbf [2412]" stroked="f"/>
               </v:group>
             </w:pict>
           </mc:Fallback>
@@ -1807,7 +1816,16 @@
           <w:sz w:val="18"/>
           <w:szCs w:val="18"/>
         </w:rPr>
-        <w:t xml:space="preserve">PLM Track </w:t>
+        <w:t xml:space="preserve">PLM </w:t>
+      </w:r>
+      <w:r>
+        <w:rPr>
+          <w:rFonts w:ascii="微软雅黑" w:eastAsia="微软雅黑" w:hAnsi="微软雅黑" w:cs="Arial" w:hint="eastAsia"/>
+          <w:b/>
+          <w:sz w:val="18"/>
+          <w:szCs w:val="18"/>
+        </w:rPr>
+        <w:t>IT</w:t>
       </w:r>
       <w:r>
         <w:rPr>
@@ -1942,6 +1960,15 @@
       </w:r>
       <w:r>
         <w:rPr>
+          <w:rFonts w:ascii="微软雅黑" w:eastAsia="微软雅黑" w:hAnsi="微软雅黑" w:cs="Arial"/>
+          <w:b/>
+          <w:sz w:val="18"/>
+          <w:szCs w:val="18"/>
+        </w:rPr>
+        <w:t xml:space="preserve"> </w:t>
+      </w:r>
+      <w:r>
+        <w:rPr>
           <w:rFonts w:ascii="微软雅黑" w:eastAsia="微软雅黑" w:hAnsi="微软雅黑" w:cs="Arial" w:hint="eastAsia"/>
           <w:b/>
           <w:sz w:val="18"/>
@@ -2009,6 +2036,24 @@
         </w:rPr>
         <w:t>)</w:t>
       </w:r>
+      <w:bookmarkStart w:id="0" w:name="_Hlk504672160"/>
+      <w:r>
+        <w:rPr>
+          <w:rFonts w:ascii="微软雅黑" w:eastAsia="微软雅黑" w:hAnsi="微软雅黑" w:cs="Arial" w:hint="eastAsia"/>
+          <w:sz w:val="18"/>
+          <w:szCs w:val="18"/>
+        </w:rPr>
+        <w:t>,</w:t>
+      </w:r>
+      <w:r>
+        <w:rPr>
+          <w:rFonts w:ascii="微软雅黑" w:eastAsia="微软雅黑" w:hAnsi="微软雅黑" w:cs="Arial"/>
+          <w:sz w:val="18"/>
+          <w:szCs w:val="18"/>
+        </w:rPr>
+        <w:t xml:space="preserve"> One Configurator (Self-dev)</w:t>
+      </w:r>
+      <w:bookmarkEnd w:id="0"/>
     </w:p>
     <w:p>
       <w:pPr>
@@ -2497,7 +2542,34 @@
           <w:sz w:val="18"/>
           <w:szCs w:val="18"/>
         </w:rPr>
-        <w:t>WPA Track Lead</w:t>
+        <w:t xml:space="preserve">WPA </w:t>
+      </w:r>
+      <w:r>
+        <w:rPr>
+          <w:rFonts w:ascii="微软雅黑" w:eastAsia="微软雅黑" w:hAnsi="微软雅黑" w:cs="Arial" w:hint="eastAsia"/>
+          <w:b/>
+          <w:sz w:val="18"/>
+          <w:szCs w:val="18"/>
+        </w:rPr>
+        <w:t>IT</w:t>
+      </w:r>
+      <w:r>
+        <w:rPr>
+          <w:rFonts w:ascii="微软雅黑" w:eastAsia="微软雅黑" w:hAnsi="微软雅黑" w:cs="Arial"/>
+          <w:b/>
+          <w:sz w:val="18"/>
+          <w:szCs w:val="18"/>
+        </w:rPr>
+        <w:t xml:space="preserve"> </w:t>
+      </w:r>
+      <w:r>
+        <w:rPr>
+          <w:rFonts w:ascii="微软雅黑" w:eastAsia="微软雅黑" w:hAnsi="微软雅黑" w:cs="Arial" w:hint="eastAsia"/>
+          <w:b/>
+          <w:sz w:val="18"/>
+          <w:szCs w:val="18"/>
+        </w:rPr>
+        <w:t>Lead</w:t>
       </w:r>
     </w:p>
     <w:p>
@@ -2606,7 +2678,18 @@
           <w:sz w:val="18"/>
           <w:szCs w:val="18"/>
         </w:rPr>
-        <w:t>内外部团队实施端到端环保解决方案，实现IBM</w:t>
+        <w:t>内外部团队实施</w:t>
+      </w:r>
+      <w:bookmarkStart w:id="1" w:name="_GoBack"/>
+      <w:bookmarkEnd w:id="1"/>
+      <w:r>
+        <w:rPr>
+          <w:rFonts w:ascii="微软雅黑" w:eastAsia="微软雅黑" w:hAnsi="微软雅黑" w:cs="Arial" w:hint="eastAsia"/>
+          <w:color w:val="7F7F7F" w:themeColor="text1" w:themeTint="80"/>
+          <w:sz w:val="18"/>
+          <w:szCs w:val="18"/>
+        </w:rPr>
+        <w:t>端到端环保解决方案，实现IBM</w:t>
       </w:r>
       <w:r>
         <w:rPr>
@@ -2905,7 +2988,34 @@
           <w:sz w:val="18"/>
           <w:szCs w:val="18"/>
         </w:rPr>
-        <w:t>Report Track Lead</w:t>
+        <w:t xml:space="preserve">Report </w:t>
+      </w:r>
+      <w:r>
+        <w:rPr>
+          <w:rFonts w:ascii="微软雅黑" w:eastAsia="微软雅黑" w:hAnsi="微软雅黑" w:cs="Arial" w:hint="eastAsia"/>
+          <w:b/>
+          <w:sz w:val="18"/>
+          <w:szCs w:val="18"/>
+        </w:rPr>
+        <w:t>IT</w:t>
+      </w:r>
+      <w:r>
+        <w:rPr>
+          <w:rFonts w:ascii="微软雅黑" w:eastAsia="微软雅黑" w:hAnsi="微软雅黑" w:cs="Arial"/>
+          <w:b/>
+          <w:sz w:val="18"/>
+          <w:szCs w:val="18"/>
+        </w:rPr>
+        <w:t xml:space="preserve"> </w:t>
+      </w:r>
+      <w:r>
+        <w:rPr>
+          <w:rFonts w:ascii="微软雅黑" w:eastAsia="微软雅黑" w:hAnsi="微软雅黑" w:cs="Arial" w:hint="eastAsia"/>
+          <w:b/>
+          <w:sz w:val="18"/>
+          <w:szCs w:val="18"/>
+        </w:rPr>
+        <w:t>Lead</w:t>
       </w:r>
     </w:p>
     <w:p>
@@ -2932,6 +3042,7 @@
           <w:sz w:val="18"/>
           <w:szCs w:val="18"/>
         </w:rPr>
+        <w:lastRenderedPageBreak/>
         <w:t>系统平台：</w:t>
       </w:r>
       <w:r>
@@ -2966,7 +3077,6 @@
           <w:rFonts w:ascii="微软雅黑" w:eastAsia="微软雅黑" w:hAnsi="微软雅黑"/>
           <w:noProof/>
         </w:rPr>
-        <w:lastRenderedPageBreak/>
         <mc:AlternateContent>
           <mc:Choice Requires="wpg">
             <w:drawing>
@@ -4878,8 +4988,6 @@
         </w:rPr>
         <w:t xml:space="preserve"> </w:t>
       </w:r>
-      <w:bookmarkStart w:id="0" w:name="_GoBack"/>
-      <w:bookmarkEnd w:id="0"/>
       <w:r>
         <w:rPr>
           <w:rFonts w:ascii="微软雅黑" w:eastAsia="微软雅黑" w:hAnsi="微软雅黑" w:cs="Arial"/>
@@ -5673,7 +5781,18 @@
           <w:sz w:val="18"/>
           <w:szCs w:val="18"/>
         </w:rPr>
-        <w:t>组织机构及人力资源管理，企业资源规划整合，市场策略，</w:t>
+        <w:t>组织机构及人力资源管理，企业资源规划整合，市</w:t>
+      </w:r>
+      <w:r>
+        <w:rPr>
+          <w:rFonts w:ascii="微软雅黑" w:eastAsia="微软雅黑" w:hAnsi="微软雅黑"/>
+          <w:color w:val="auto"/>
+          <w:kern w:val="2"/>
+          <w:sz w:val="18"/>
+          <w:szCs w:val="18"/>
+        </w:rPr>
+        <w:lastRenderedPageBreak/>
+        <w:t>场策略，</w:t>
       </w:r>
       <w:r>
         <w:rPr>
@@ -5731,7 +5850,6 @@
           <w:sz w:val="18"/>
           <w:szCs w:val="18"/>
         </w:rPr>
-        <w:lastRenderedPageBreak/>
         <w:t>毕设项目：</w:t>
       </w:r>
       <w:r>
@@ -5925,9 +6043,9 @@
           <w:szCs w:val="18"/>
         </w:rPr>
       </w:pPr>
-      <w:bookmarkStart w:id="1" w:name="OLE_LINK15"/>
-      <w:bookmarkStart w:id="2" w:name="OLE_LINK16"/>
-      <w:bookmarkStart w:id="3" w:name="OLE_LINK17"/>
+      <w:bookmarkStart w:id="2" w:name="OLE_LINK15"/>
+      <w:bookmarkStart w:id="3" w:name="OLE_LINK16"/>
+      <w:bookmarkStart w:id="4" w:name="OLE_LINK17"/>
       <w:r>
         <w:rPr>
           <w:rFonts w:ascii="微软雅黑" w:eastAsia="微软雅黑" w:hAnsi="微软雅黑" w:cs="Arial"/>
@@ -6068,9 +6186,9 @@
         </w:rPr>
       </w:pPr>
     </w:p>
-    <w:bookmarkEnd w:id="1"/>
     <w:bookmarkEnd w:id="2"/>
     <w:bookmarkEnd w:id="3"/>
+    <w:bookmarkEnd w:id="4"/>
     <w:p>
       <w:pPr>
         <w:rPr>
@@ -10850,7 +10968,7 @@
 </file>
 
 <file path=customXml/itemProps1.xml><?xml version="1.0" encoding="utf-8"?>
-<ds:datastoreItem xmlns:ds="http://schemas.openxmlformats.org/officeDocument/2006/customXml" ds:itemID="{EF233CAF-C11F-44C1-A982-8239AE999E4A}">
+<ds:datastoreItem xmlns:ds="http://schemas.openxmlformats.org/officeDocument/2006/customXml" ds:itemID="{AB34B5C4-E0E7-46D2-A4BD-669FE91670BF}">
   <ds:schemaRefs>
     <ds:schemaRef ds:uri="http://schemas.openxmlformats.org/officeDocument/2006/bibliography"/>
   </ds:schemaRefs>

</xml_diff>